<commit_message>
adding modif from doc file
</commit_message>
<xml_diff>
--- a/DOCS/IriseSJ_chatBot.docx
+++ b/DOCS/IriseSJ_chatBot.docx
@@ -2172,11 +2172,210 @@
     </w:p>
     <w:p>
       <w:pPr>
-        <w:rPr>
-          <w:b/>
-          <w:bCs/>
-        </w:rPr>
-      </w:pPr>
+        <w:pStyle w:val="Heading2"/>
+      </w:pPr>
+      <w:r>
+        <w:lastRenderedPageBreak/>
+        <w:t>The Business problem</w:t>
+      </w:r>
+    </w:p>
+    <w:p>
+      <w:r>
+        <w:t>Case managers receive many calls about generic information that are already on websites and other documents offered to clients at enrollment. Hotlines receive many calls from non-enrolled immigrants looking for information. This causes CM to spend 30% of their time working in a customer support position, meaning that they can’t fully provide attention to matters that are the job they have to do.</w:t>
+      </w:r>
+    </w:p>
+    <w:p/>
+    <w:p>
+      <w:pPr>
+        <w:pStyle w:val="Heading3"/>
+      </w:pPr>
+      <w:r>
+        <w:t>Business metric</w:t>
+      </w:r>
+    </w:p>
+    <w:p>
+      <w:r>
+        <w:t xml:space="preserve">Number of calls received by CM </w:t>
+      </w:r>
+    </w:p>
+    <w:p>
+      <w:r>
+        <w:t>Number of calls received on the hotline</w:t>
+      </w:r>
+    </w:p>
+    <w:p>
+      <w:r>
+        <w:t>Increase CM performance on services performed for the enrolled clients</w:t>
+      </w:r>
+    </w:p>
+    <w:p/>
+    <w:p/>
+    <w:p>
+      <w:pPr>
+        <w:pStyle w:val="Heading2"/>
+      </w:pPr>
+      <w:r>
+        <w:t>ML solution for the business model</w:t>
+      </w:r>
+    </w:p>
+    <w:p/>
+    <w:p>
+      <w:r>
+        <w:t>ML base chatbot with RAG implementation</w:t>
+      </w:r>
+      <w:r>
+        <w:t>:</w:t>
+      </w:r>
+    </w:p>
+    <w:p>
+      <w:r>
+        <w:t>Benefits:</w:t>
+      </w:r>
+    </w:p>
+    <w:p>
+      <w:r>
+        <w:t xml:space="preserve">Automated customer support would reduce the time spend and give customers a way to get an answer to their questions chatting in real time with an AI system that provides correct information and with the capacity to guide them to the right website or phone number to contact. All of that </w:t>
+      </w:r>
+    </w:p>
+    <w:p>
+      <w:pPr>
+        <w:pStyle w:val="ListParagraph"/>
+        <w:numPr>
+          <w:ilvl w:val="2"/>
+          <w:numId w:val="11"/>
+        </w:numPr>
+      </w:pPr>
+      <w:r>
+        <w:t>in their specific language</w:t>
+      </w:r>
+      <w:r>
+        <w:t>.</w:t>
+      </w:r>
+    </w:p>
+    <w:p>
+      <w:pPr>
+        <w:pStyle w:val="ListParagraph"/>
+        <w:numPr>
+          <w:ilvl w:val="2"/>
+          <w:numId w:val="11"/>
+        </w:numPr>
+      </w:pPr>
+      <w:r>
+        <w:t>works 24/7.</w:t>
+      </w:r>
+    </w:p>
+    <w:p>
+      <w:pPr>
+        <w:pStyle w:val="ListParagraph"/>
+        <w:numPr>
+          <w:ilvl w:val="2"/>
+          <w:numId w:val="11"/>
+        </w:numPr>
+      </w:pPr>
+      <w:r>
+        <w:t xml:space="preserve">can support </w:t>
+      </w:r>
+      <w:proofErr w:type="gramStart"/>
+      <w:r>
+        <w:t>very</w:t>
+      </w:r>
+      <w:proofErr w:type="gramEnd"/>
+      <w:r>
+        <w:t xml:space="preserve"> high number of inquiries.</w:t>
+      </w:r>
+    </w:p>
+    <w:p>
+      <w:pPr>
+        <w:pStyle w:val="ListParagraph"/>
+        <w:numPr>
+          <w:ilvl w:val="2"/>
+          <w:numId w:val="11"/>
+        </w:numPr>
+      </w:pPr>
+      <w:r>
+        <w:t>increase our capacity to serve more clients.</w:t>
+      </w:r>
+    </w:p>
+    <w:p/>
+    <w:p>
+      <w:r>
+        <w:t>Risk and challenges:</w:t>
+      </w:r>
+    </w:p>
+    <w:p>
+      <w:pPr>
+        <w:pStyle w:val="ListParagraph"/>
+        <w:numPr>
+          <w:ilvl w:val="2"/>
+          <w:numId w:val="11"/>
+        </w:numPr>
+      </w:pPr>
+      <w:r>
+        <w:t>Data Security</w:t>
+      </w:r>
+    </w:p>
+    <w:p>
+      <w:pPr>
+        <w:pStyle w:val="ListParagraph"/>
+        <w:numPr>
+          <w:ilvl w:val="2"/>
+          <w:numId w:val="11"/>
+        </w:numPr>
+      </w:pPr>
+      <w:r>
+        <w:t>Inability to understand emotions like a CM would</w:t>
+      </w:r>
+    </w:p>
+    <w:p>
+      <w:pPr>
+        <w:pStyle w:val="ListParagraph"/>
+        <w:numPr>
+          <w:ilvl w:val="2"/>
+          <w:numId w:val="11"/>
+        </w:numPr>
+      </w:pPr>
+      <w:r>
+        <w:t>Hallucination</w:t>
+      </w:r>
+    </w:p>
+    <w:p>
+      <w:pPr>
+        <w:pStyle w:val="ListParagraph"/>
+        <w:numPr>
+          <w:ilvl w:val="2"/>
+          <w:numId w:val="11"/>
+        </w:numPr>
+      </w:pPr>
+      <w:r>
+        <w:t>Highly technical abilities required for maintenance</w:t>
+      </w:r>
+    </w:p>
+    <w:p>
+      <w:pPr>
+        <w:pStyle w:val="ListParagraph"/>
+        <w:numPr>
+          <w:ilvl w:val="2"/>
+          <w:numId w:val="11"/>
+        </w:numPr>
+      </w:pPr>
+      <w:r>
+        <w:t>Inaccurate processing of complex inquiries</w:t>
+      </w:r>
+    </w:p>
+    <w:p>
+      <w:pPr>
+        <w:pStyle w:val="ListParagraph"/>
+        <w:numPr>
+          <w:ilvl w:val="2"/>
+          <w:numId w:val="11"/>
+        </w:numPr>
+      </w:pPr>
+      <w:r>
+        <w:t xml:space="preserve">Problems with some human language </w:t>
+      </w:r>
+      <w:r>
+        <w:t>subtleties</w:t>
+      </w:r>
     </w:p>
     <w:sectPr>
       <w:pgSz w:w="12240" w:h="15840"/>
@@ -3287,7 +3486,7 @@
   <w:abstractNum w:abstractNumId="8" w15:restartNumberingAfterBreak="0">
     <w:nsid w:val="525427F1"/>
     <w:multiLevelType w:val="multilevel"/>
-    <w:tmpl w:val="E3AE37AC"/>
+    <w:tmpl w:val="ACB2A60E"/>
     <w:lvl w:ilvl="0">
       <w:start w:val="1"/>
       <w:numFmt w:val="bullet"/>
@@ -3320,20 +3519,15 @@
         <w:sz w:val="20"/>
       </w:rPr>
     </w:lvl>
-    <w:lvl w:ilvl="2" w:tentative="1">
-      <w:start w:val="1"/>
-      <w:numFmt w:val="bullet"/>
-      <w:lvlText w:val=""/>
-      <w:lvlJc w:val="left"/>
-      <w:pPr>
-        <w:tabs>
-          <w:tab w:val="num" w:pos="2160"/>
-        </w:tabs>
+    <w:lvl w:ilvl="2">
+      <w:numFmt w:val="bullet"/>
+      <w:lvlText w:val="-"/>
+      <w:lvlJc w:val="left"/>
+      <w:pPr>
         <w:ind w:left="2160" w:hanging="360"/>
       </w:pPr>
       <w:rPr>
-        <w:rFonts w:ascii="Symbol" w:hAnsi="Symbol" w:hint="default"/>
-        <w:sz w:val="20"/>
+        <w:rFonts w:ascii="Aptos" w:eastAsiaTheme="minorHAnsi" w:hAnsi="Aptos" w:cstheme="minorBidi" w:hint="default"/>
       </w:rPr>
     </w:lvl>
     <w:lvl w:ilvl="3" w:tentative="1">
@@ -4347,7 +4541,6 @@
     <w:next w:val="Normal"/>
     <w:link w:val="Heading2Char"/>
     <w:uiPriority w:val="9"/>
-    <w:semiHidden/>
     <w:unhideWhenUsed/>
     <w:qFormat/>
     <w:rsid w:val="0014544B"/>
@@ -4520,7 +4713,6 @@
   <w:style w:type="character" w:default="1" w:styleId="DefaultParagraphFont">
     <w:name w:val="Default Paragraph Font"/>
     <w:uiPriority w:val="1"/>
-    <w:semiHidden/>
     <w:unhideWhenUsed/>
   </w:style>
   <w:style w:type="table" w:default="1" w:styleId="TableNormal">
@@ -4562,7 +4754,6 @@
     <w:basedOn w:val="DefaultParagraphFont"/>
     <w:link w:val="Heading2"/>
     <w:uiPriority w:val="9"/>
-    <w:semiHidden/>
     <w:rsid w:val="0014544B"/>
     <w:rPr>
       <w:rFonts w:asciiTheme="majorHAnsi" w:eastAsiaTheme="majorEastAsia" w:hAnsiTheme="majorHAnsi" w:cstheme="majorBidi"/>

</xml_diff>